<commit_message>
ispravljena greska u definiciji
</commit_message>
<xml_diff>
--- a/DEV_AV01_Definisanje_projekta.docx
+++ b/DEV_AV01_Definisanje_projekta.docx
@@ -953,7 +953,23 @@
           <w:rFonts w:ascii="Times New Roman" w:hAnsi="Times New Roman" w:cs="Times New Roman"/>
           <w:sz w:val="28"/>
         </w:rPr>
-        <w:t xml:space="preserve"> i </w:t>
+        <w:t xml:space="preserve"> </w:t>
+      </w:r>
+      <w:proofErr w:type="spellStart"/>
+      <w:r>
+        <w:rPr>
+          <w:rFonts w:ascii="Times New Roman" w:hAnsi="Times New Roman" w:cs="Times New Roman"/>
+          <w:sz w:val="28"/>
+        </w:rPr>
+        <w:t>i</w:t>
+      </w:r>
+      <w:proofErr w:type="spellEnd"/>
+      <w:r>
+        <w:rPr>
+          <w:rFonts w:ascii="Times New Roman" w:hAnsi="Times New Roman" w:cs="Times New Roman"/>
+          <w:sz w:val="28"/>
+        </w:rPr>
+        <w:t xml:space="preserve"> </w:t>
       </w:r>
       <w:proofErr w:type="spellStart"/>
       <w:r>
@@ -1341,7 +1357,23 @@
           <w:rFonts w:ascii="Times New Roman" w:hAnsi="Times New Roman" w:cs="Times New Roman"/>
           <w:sz w:val="28"/>
         </w:rPr>
-        <w:t xml:space="preserve"> i </w:t>
+        <w:t xml:space="preserve"> </w:t>
+      </w:r>
+      <w:proofErr w:type="spellStart"/>
+      <w:r>
+        <w:rPr>
+          <w:rFonts w:ascii="Times New Roman" w:hAnsi="Times New Roman" w:cs="Times New Roman"/>
+          <w:sz w:val="28"/>
+        </w:rPr>
+        <w:t>i</w:t>
+      </w:r>
+      <w:proofErr w:type="spellEnd"/>
+      <w:r>
+        <w:rPr>
+          <w:rFonts w:ascii="Times New Roman" w:hAnsi="Times New Roman" w:cs="Times New Roman"/>
+          <w:sz w:val="28"/>
+        </w:rPr>
+        <w:t xml:space="preserve"> </w:t>
       </w:r>
       <w:proofErr w:type="spellStart"/>
       <w:r>
@@ -1453,7 +1485,23 @@
           <w:rFonts w:ascii="Times New Roman" w:hAnsi="Times New Roman" w:cs="Times New Roman"/>
           <w:sz w:val="28"/>
         </w:rPr>
-        <w:t xml:space="preserve"> i </w:t>
+        <w:t xml:space="preserve"> </w:t>
+      </w:r>
+      <w:proofErr w:type="spellStart"/>
+      <w:r>
+        <w:rPr>
+          <w:rFonts w:ascii="Times New Roman" w:hAnsi="Times New Roman" w:cs="Times New Roman"/>
+          <w:sz w:val="28"/>
+        </w:rPr>
+        <w:t>i</w:t>
+      </w:r>
+      <w:proofErr w:type="spellEnd"/>
+      <w:r>
+        <w:rPr>
+          <w:rFonts w:ascii="Times New Roman" w:hAnsi="Times New Roman" w:cs="Times New Roman"/>
+          <w:sz w:val="28"/>
+        </w:rPr>
+        <w:t xml:space="preserve"> </w:t>
       </w:r>
       <w:proofErr w:type="spellStart"/>
       <w:r>
@@ -1634,7 +1682,25 @@
           <w:sz w:val="28"/>
           <w:szCs w:val="28"/>
         </w:rPr>
-        <w:t xml:space="preserve"> i </w:t>
+        <w:t xml:space="preserve"> </w:t>
+      </w:r>
+      <w:proofErr w:type="spellStart"/>
+      <w:r>
+        <w:rPr>
+          <w:rFonts w:ascii="Times New Roman" w:hAnsi="Times New Roman" w:cs="Times New Roman"/>
+          <w:sz w:val="28"/>
+          <w:szCs w:val="28"/>
+        </w:rPr>
+        <w:t>i</w:t>
+      </w:r>
+      <w:proofErr w:type="spellEnd"/>
+      <w:r>
+        <w:rPr>
+          <w:rFonts w:ascii="Times New Roman" w:hAnsi="Times New Roman" w:cs="Times New Roman"/>
+          <w:sz w:val="28"/>
+          <w:szCs w:val="28"/>
+        </w:rPr>
+        <w:t xml:space="preserve"> </w:t>
       </w:r>
       <w:proofErr w:type="spellStart"/>
       <w:r>
@@ -1886,7 +1952,25 @@
           <w:sz w:val="28"/>
           <w:szCs w:val="28"/>
         </w:rPr>
-        <w:t xml:space="preserve"> i </w:t>
+        <w:t xml:space="preserve"> </w:t>
+      </w:r>
+      <w:proofErr w:type="spellStart"/>
+      <w:r>
+        <w:rPr>
+          <w:rFonts w:ascii="Times New Roman" w:hAnsi="Times New Roman" w:cs="Times New Roman"/>
+          <w:sz w:val="28"/>
+          <w:szCs w:val="28"/>
+        </w:rPr>
+        <w:t>i</w:t>
+      </w:r>
+      <w:proofErr w:type="spellEnd"/>
+      <w:r>
+        <w:rPr>
+          <w:rFonts w:ascii="Times New Roman" w:hAnsi="Times New Roman" w:cs="Times New Roman"/>
+          <w:sz w:val="28"/>
+          <w:szCs w:val="28"/>
+        </w:rPr>
+        <w:t xml:space="preserve"> </w:t>
       </w:r>
       <w:proofErr w:type="spellStart"/>
       <w:r>
@@ -3180,8 +3264,6 @@
         </w:rPr>
         <w:t xml:space="preserve"> I kompanije.</w:t>
       </w:r>
-      <w:bookmarkStart w:id="0" w:name="_GoBack"/>
-      <w:bookmarkEnd w:id="0"/>
     </w:p>
     <w:p>
       <w:pPr>
@@ -4711,7 +4793,25 @@
           <w:sz w:val="28"/>
           <w:szCs w:val="28"/>
         </w:rPr>
-        <w:t xml:space="preserve"> i </w:t>
+        <w:t xml:space="preserve"> </w:t>
+      </w:r>
+      <w:proofErr w:type="spellStart"/>
+      <w:r>
+        <w:rPr>
+          <w:rFonts w:ascii="Times New Roman" w:hAnsi="Times New Roman" w:cs="Times New Roman"/>
+          <w:sz w:val="28"/>
+          <w:szCs w:val="28"/>
+        </w:rPr>
+        <w:t>i</w:t>
+      </w:r>
+      <w:proofErr w:type="spellEnd"/>
+      <w:r>
+        <w:rPr>
+          <w:rFonts w:ascii="Times New Roman" w:hAnsi="Times New Roman" w:cs="Times New Roman"/>
+          <w:sz w:val="28"/>
+          <w:szCs w:val="28"/>
+        </w:rPr>
+        <w:t xml:space="preserve"> </w:t>
       </w:r>
       <w:proofErr w:type="spellStart"/>
       <w:r>
@@ -4880,7 +4980,25 @@
           <w:sz w:val="28"/>
           <w:szCs w:val="28"/>
         </w:rPr>
-        <w:t xml:space="preserve"> i </w:t>
+        <w:t xml:space="preserve"> </w:t>
+      </w:r>
+      <w:proofErr w:type="spellStart"/>
+      <w:r>
+        <w:rPr>
+          <w:rFonts w:ascii="Times New Roman" w:hAnsi="Times New Roman" w:cs="Times New Roman"/>
+          <w:sz w:val="28"/>
+          <w:szCs w:val="28"/>
+        </w:rPr>
+        <w:t>i</w:t>
+      </w:r>
+      <w:proofErr w:type="spellEnd"/>
+      <w:r>
+        <w:rPr>
+          <w:rFonts w:ascii="Times New Roman" w:hAnsi="Times New Roman" w:cs="Times New Roman"/>
+          <w:sz w:val="28"/>
+          <w:szCs w:val="28"/>
+        </w:rPr>
+        <w:t xml:space="preserve"> </w:t>
       </w:r>
       <w:proofErr w:type="spellStart"/>
       <w:r>
@@ -5747,116 +5865,6 @@
           <w:sz w:val="28"/>
           <w:szCs w:val="28"/>
         </w:rPr>
-        <w:t>aplikacije</w:t>
-      </w:r>
-      <w:proofErr w:type="spellEnd"/>
-      <w:r>
-        <w:rPr>
-          <w:rFonts w:ascii="Times New Roman" w:hAnsi="Times New Roman" w:cs="Times New Roman"/>
-          <w:sz w:val="28"/>
-          <w:szCs w:val="28"/>
-        </w:rPr>
-        <w:t xml:space="preserve"> </w:t>
-      </w:r>
-      <w:proofErr w:type="spellStart"/>
-      <w:proofErr w:type="gramStart"/>
-      <w:r>
-        <w:rPr>
-          <w:rFonts w:ascii="Times New Roman" w:hAnsi="Times New Roman" w:cs="Times New Roman"/>
-          <w:sz w:val="28"/>
-          <w:szCs w:val="28"/>
-        </w:rPr>
-        <w:t>ili</w:t>
-      </w:r>
-      <w:proofErr w:type="spellEnd"/>
-      <w:proofErr w:type="gramEnd"/>
-      <w:r>
-        <w:rPr>
-          <w:rFonts w:ascii="Times New Roman" w:hAnsi="Times New Roman" w:cs="Times New Roman"/>
-          <w:sz w:val="28"/>
-          <w:szCs w:val="28"/>
-        </w:rPr>
-        <w:t xml:space="preserve"> </w:t>
-      </w:r>
-      <w:proofErr w:type="spellStart"/>
-      <w:r>
-        <w:rPr>
-          <w:rFonts w:ascii="Times New Roman" w:hAnsi="Times New Roman" w:cs="Times New Roman"/>
-          <w:sz w:val="28"/>
-          <w:szCs w:val="28"/>
-        </w:rPr>
-        <w:t>na</w:t>
-      </w:r>
-      <w:proofErr w:type="spellEnd"/>
-      <w:r>
-        <w:rPr>
-          <w:rFonts w:ascii="Times New Roman" w:hAnsi="Times New Roman" w:cs="Times New Roman"/>
-          <w:sz w:val="28"/>
-          <w:szCs w:val="28"/>
-        </w:rPr>
-        <w:t xml:space="preserve"> </w:t>
-      </w:r>
-      <w:proofErr w:type="spellStart"/>
-      <w:r>
-        <w:rPr>
-          <w:rFonts w:ascii="Times New Roman" w:hAnsi="Times New Roman" w:cs="Times New Roman"/>
-          <w:sz w:val="28"/>
-          <w:szCs w:val="28"/>
-        </w:rPr>
-        <w:t>licu</w:t>
-      </w:r>
-      <w:proofErr w:type="spellEnd"/>
-      <w:r>
-        <w:rPr>
-          <w:rFonts w:ascii="Times New Roman" w:hAnsi="Times New Roman" w:cs="Times New Roman"/>
-          <w:sz w:val="28"/>
-          <w:szCs w:val="28"/>
-        </w:rPr>
-        <w:t xml:space="preserve"> </w:t>
-      </w:r>
-      <w:proofErr w:type="spellStart"/>
-      <w:r>
-        <w:rPr>
-          <w:rFonts w:ascii="Times New Roman" w:hAnsi="Times New Roman" w:cs="Times New Roman"/>
-          <w:sz w:val="28"/>
-          <w:szCs w:val="28"/>
-        </w:rPr>
-        <w:t>mesta</w:t>
-      </w:r>
-      <w:proofErr w:type="spellEnd"/>
-      <w:r>
-        <w:rPr>
-          <w:rFonts w:ascii="Times New Roman" w:hAnsi="Times New Roman" w:cs="Times New Roman"/>
-          <w:sz w:val="28"/>
-          <w:szCs w:val="28"/>
-        </w:rPr>
-        <w:t xml:space="preserve"> </w:t>
-      </w:r>
-      <w:proofErr w:type="spellStart"/>
-      <w:r>
-        <w:rPr>
-          <w:rFonts w:ascii="Times New Roman" w:hAnsi="Times New Roman" w:cs="Times New Roman"/>
-          <w:sz w:val="28"/>
-          <w:szCs w:val="28"/>
-        </w:rPr>
-        <w:t>prilikom</w:t>
-      </w:r>
-      <w:proofErr w:type="spellEnd"/>
-      <w:r>
-        <w:rPr>
-          <w:rFonts w:ascii="Times New Roman" w:hAnsi="Times New Roman" w:cs="Times New Roman"/>
-          <w:sz w:val="28"/>
-          <w:szCs w:val="28"/>
-        </w:rPr>
-        <w:t xml:space="preserve"> </w:t>
-      </w:r>
-      <w:proofErr w:type="spellStart"/>
-      <w:r>
-        <w:rPr>
-          <w:rFonts w:ascii="Times New Roman" w:hAnsi="Times New Roman" w:cs="Times New Roman"/>
-          <w:sz w:val="28"/>
-          <w:szCs w:val="28"/>
-        </w:rPr>
         <w:t>preuzimanja</w:t>
       </w:r>
       <w:proofErr w:type="spellEnd"/>
@@ -5886,6 +5894,8 @@
         </w:rPr>
         <w:t>.</w:t>
       </w:r>
+      <w:bookmarkStart w:id="0" w:name="_GoBack"/>
+      <w:bookmarkEnd w:id="0"/>
     </w:p>
     <w:p>
       <w:pPr>
@@ -6894,7 +6904,25 @@
           <w:sz w:val="28"/>
           <w:szCs w:val="28"/>
         </w:rPr>
-        <w:t xml:space="preserve"> i </w:t>
+        <w:t xml:space="preserve"> </w:t>
+      </w:r>
+      <w:proofErr w:type="spellStart"/>
+      <w:r>
+        <w:rPr>
+          <w:rFonts w:ascii="Times New Roman" w:hAnsi="Times New Roman" w:cs="Times New Roman"/>
+          <w:sz w:val="28"/>
+          <w:szCs w:val="28"/>
+        </w:rPr>
+        <w:t>i</w:t>
+      </w:r>
+      <w:proofErr w:type="spellEnd"/>
+      <w:r>
+        <w:rPr>
+          <w:rFonts w:ascii="Times New Roman" w:hAnsi="Times New Roman" w:cs="Times New Roman"/>
+          <w:sz w:val="28"/>
+          <w:szCs w:val="28"/>
+        </w:rPr>
+        <w:t xml:space="preserve"> </w:t>
       </w:r>
       <w:proofErr w:type="spellStart"/>
       <w:r>
@@ -7549,7 +7577,25 @@
           <w:sz w:val="28"/>
           <w:szCs w:val="28"/>
         </w:rPr>
-        <w:t xml:space="preserve"> i </w:t>
+        <w:t xml:space="preserve"> </w:t>
+      </w:r>
+      <w:proofErr w:type="spellStart"/>
+      <w:r>
+        <w:rPr>
+          <w:rFonts w:ascii="Times New Roman" w:hAnsi="Times New Roman" w:cs="Times New Roman"/>
+          <w:sz w:val="28"/>
+          <w:szCs w:val="28"/>
+        </w:rPr>
+        <w:t>i</w:t>
+      </w:r>
+      <w:proofErr w:type="spellEnd"/>
+      <w:r>
+        <w:rPr>
+          <w:rFonts w:ascii="Times New Roman" w:hAnsi="Times New Roman" w:cs="Times New Roman"/>
+          <w:sz w:val="28"/>
+          <w:szCs w:val="28"/>
+        </w:rPr>
+        <w:t xml:space="preserve"> </w:t>
       </w:r>
       <w:proofErr w:type="spellStart"/>
       <w:r>
@@ -7703,7 +7749,25 @@
           <w:sz w:val="28"/>
           <w:szCs w:val="28"/>
         </w:rPr>
-        <w:t xml:space="preserve"> i </w:t>
+        <w:t xml:space="preserve"> </w:t>
+      </w:r>
+      <w:proofErr w:type="spellStart"/>
+      <w:r>
+        <w:rPr>
+          <w:rFonts w:ascii="Times New Roman" w:hAnsi="Times New Roman" w:cs="Times New Roman"/>
+          <w:sz w:val="28"/>
+          <w:szCs w:val="28"/>
+        </w:rPr>
+        <w:t>i</w:t>
+      </w:r>
+      <w:proofErr w:type="spellEnd"/>
+      <w:r>
+        <w:rPr>
+          <w:rFonts w:ascii="Times New Roman" w:hAnsi="Times New Roman" w:cs="Times New Roman"/>
+          <w:sz w:val="28"/>
+          <w:szCs w:val="28"/>
+        </w:rPr>
+        <w:t xml:space="preserve"> </w:t>
       </w:r>
       <w:proofErr w:type="spellStart"/>
       <w:r>
@@ -7894,7 +7958,25 @@
           <w:sz w:val="28"/>
           <w:szCs w:val="28"/>
         </w:rPr>
-        <w:t xml:space="preserve"> i </w:t>
+        <w:t xml:space="preserve"> </w:t>
+      </w:r>
+      <w:proofErr w:type="spellStart"/>
+      <w:r>
+        <w:rPr>
+          <w:rFonts w:ascii="Times New Roman" w:hAnsi="Times New Roman" w:cs="Times New Roman"/>
+          <w:sz w:val="28"/>
+          <w:szCs w:val="28"/>
+        </w:rPr>
+        <w:t>i</w:t>
+      </w:r>
+      <w:proofErr w:type="spellEnd"/>
+      <w:r>
+        <w:rPr>
+          <w:rFonts w:ascii="Times New Roman" w:hAnsi="Times New Roman" w:cs="Times New Roman"/>
+          <w:sz w:val="28"/>
+          <w:szCs w:val="28"/>
+        </w:rPr>
+        <w:t xml:space="preserve"> </w:t>
       </w:r>
       <w:proofErr w:type="spellStart"/>
       <w:r>
@@ -8220,7 +8302,25 @@
           <w:sz w:val="28"/>
           <w:szCs w:val="28"/>
         </w:rPr>
-        <w:t xml:space="preserve"> i </w:t>
+        <w:t xml:space="preserve"> </w:t>
+      </w:r>
+      <w:proofErr w:type="spellStart"/>
+      <w:r>
+        <w:rPr>
+          <w:rFonts w:ascii="Times New Roman" w:eastAsia="Times New Roman" w:hAnsi="Times New Roman" w:cs="Times New Roman"/>
+          <w:sz w:val="28"/>
+          <w:szCs w:val="28"/>
+        </w:rPr>
+        <w:t>i</w:t>
+      </w:r>
+      <w:proofErr w:type="spellEnd"/>
+      <w:r>
+        <w:rPr>
+          <w:rFonts w:ascii="Times New Roman" w:eastAsia="Times New Roman" w:hAnsi="Times New Roman" w:cs="Times New Roman"/>
+          <w:sz w:val="28"/>
+          <w:szCs w:val="28"/>
+        </w:rPr>
+        <w:t xml:space="preserve"> </w:t>
       </w:r>
       <w:proofErr w:type="spellStart"/>
       <w:r>
@@ -9458,7 +9558,7 @@
           <w:rPr>
             <w:noProof/>
           </w:rPr>
-          <w:t>3</w:t>
+          <w:t>6</w:t>
         </w:r>
         <w:r>
           <w:rPr>
@@ -13202,7 +13302,7 @@
   <a:extraClrSchemeLst/>
   <a:extLst>
     <a:ext uri="{05A4C25C-085E-4340-85A3-A5531E510DB2}">
-      <thm15:themeFamily xmlns="" xmlns:thm15="http://schemas.microsoft.com/office/thememl/2012/main" name="Office Theme" id="{62F939B6-93AF-4DB8-9C6B-D6C7DFDC589F}" vid="{4A3C46E8-61CC-4603-A589-7422A47A8E4A}"/>
+      <thm15:themeFamily xmlns:thm15="http://schemas.microsoft.com/office/thememl/2012/main" xmlns="" name="Office Theme" id="{62F939B6-93AF-4DB8-9C6B-D6C7DFDC589F}" vid="{4A3C46E8-61CC-4603-A589-7422A47A8E4A}"/>
     </a:ext>
   </a:extLst>
 </a:theme>
@@ -13213,7 +13313,7 @@
 </file>
 
 <file path=customXml/itemProps1.xml><?xml version="1.0" encoding="utf-8"?>
-<ds:datastoreItem xmlns:ds="http://schemas.openxmlformats.org/officeDocument/2006/customXml" ds:itemID="{4A25C4A1-9918-4611-BBC4-2FE030955671}">
+<ds:datastoreItem xmlns:ds="http://schemas.openxmlformats.org/officeDocument/2006/customXml" ds:itemID="{AE7BAA40-5DAE-4E4F-A232-EC607F28A1B1}">
   <ds:schemaRefs>
     <ds:schemaRef ds:uri="http://schemas.openxmlformats.org/officeDocument/2006/bibliography"/>
   </ds:schemaRefs>

</xml_diff>